<commit_message>
options Object & sampleDoc updated
</commit_message>
<xml_diff>
--- a/sampleDocs/demoDOC2.docx
+++ b/sampleDocs/demoDOC2.docx
@@ -1525,9 +1525,16 @@
     </w:pPr>
     <w:r>
       <w:rPr>
+        <w:b w:val="1"/>
         <w:rtl w:val="0"/>
       </w:rPr>
-      <w:t xml:space="preserve">Computer Science</w:t>
+      <w:t xml:space="preserve">Subject:</w:t>
+    </w:r>
+    <w:r>
+      <w:rPr>
+        <w:rtl w:val="0"/>
+      </w:rPr>
+      <w:t xml:space="preserve"> Computer Science</w:t>
     </w:r>
   </w:p>
   <w:p>
@@ -1536,9 +1543,16 @@
     </w:pPr>
     <w:r>
       <w:rPr>
+        <w:b w:val="1"/>
         <w:rtl w:val="0"/>
       </w:rPr>
-      <w:t xml:space="preserve">10 Marks</w:t>
+      <w:t xml:space="preserve">Marks:</w:t>
+    </w:r>
+    <w:r>
+      <w:rPr>
+        <w:rtl w:val="0"/>
+      </w:rPr>
+      <w:t xml:space="preserve"> 10 </w:t>
     </w:r>
   </w:p>
   <w:p>
@@ -1547,9 +1561,16 @@
     </w:pPr>
     <w:r>
       <w:rPr>
+        <w:b w:val="1"/>
         <w:rtl w:val="0"/>
       </w:rPr>
-      <w:t xml:space="preserve">21/02/2021</w:t>
+      <w:t xml:space="preserve">Date:</w:t>
+    </w:r>
+    <w:r>
+      <w:rPr>
+        <w:rtl w:val="0"/>
+      </w:rPr>
+      <w:t xml:space="preserve"> 21/02/2021</w:t>
     </w:r>
   </w:p>
 </w:hdr>

</xml_diff>